<commit_message>
added tasks for alexander week 7 report, added pdf
</commit_message>
<xml_diff>
--- a/Task Report - Week 7.docx
+++ b/Task Report - Week 7.docx
@@ -1803,15 +1803,7 @@
                 <w:sz w:val="18"/>
               </w:rPr>
               <w:lastRenderedPageBreak/>
-              <w:t xml:space="preserve">Task Title: </w:t>
-            </w:r>
-            <w:r>
-              <w:rPr>
-                <w:b/>
-                <w:bCs/>
-                <w:sz w:val="18"/>
-              </w:rPr>
-              <w:t>Research HTML items for initial team website</w:t>
+              <w:t>Task Title: Research HTML items for initial team website</w:t>
             </w:r>
           </w:p>
         </w:tc>
@@ -1838,19 +1830,7 @@
               <w:rPr>
                 <w:sz w:val="18"/>
               </w:rPr>
-              <w:t xml:space="preserve"> October </w:t>
-            </w:r>
-            <w:r>
-              <w:rPr>
-                <w:sz w:val="18"/>
-              </w:rPr>
-              <w:t>8</w:t>
-            </w:r>
-            <w:r>
-              <w:rPr>
-                <w:sz w:val="18"/>
-              </w:rPr>
-              <w:t>, 2022</w:t>
+              <w:t xml:space="preserve"> October 8, 2022</w:t>
             </w:r>
           </w:p>
         </w:tc>
@@ -1877,19 +1857,7 @@
               <w:rPr>
                 <w:sz w:val="18"/>
               </w:rPr>
-              <w:t>October 1</w:t>
-            </w:r>
-            <w:r>
-              <w:rPr>
-                <w:sz w:val="18"/>
-              </w:rPr>
-              <w:t>4</w:t>
-            </w:r>
-            <w:r>
-              <w:rPr>
-                <w:sz w:val="18"/>
-              </w:rPr>
-              <w:t>, 2022</w:t>
+              <w:t>October 14, 2022</w:t>
             </w:r>
           </w:p>
         </w:tc>
@@ -2018,12 +1986,496 @@
                 <w:bCs/>
                 <w:sz w:val="18"/>
               </w:rPr>
-              <w:t>Expected Outcome:</w:t>
-            </w:r>
-            <w:r>
-              <w:rPr>
-                <w:b/>
-                <w:bCs/>
+              <w:t xml:space="preserve">Expected Outcome: </w:t>
+            </w:r>
+            <w:r>
+              <w:rPr>
+                <w:sz w:val="18"/>
+              </w:rPr>
+              <w:t>Create a professional, clean website that can be used as a landing page for updates on our project.</w:t>
+            </w:r>
+          </w:p>
+        </w:tc>
+      </w:tr>
+    </w:tbl>
+    <w:p>
+      <w:pPr>
+        <w:rPr>
+          <w:color w:val="FF0000"/>
+        </w:rPr>
+      </w:pPr>
+    </w:p>
+    <w:tbl>
+      <w:tblPr>
+        <w:tblW w:w="8861" w:type="dxa"/>
+        <w:tblBorders>
+          <w:top w:val="single" w:sz="4" w:space="0" w:color="auto"/>
+          <w:left w:val="single" w:sz="4" w:space="0" w:color="auto"/>
+          <w:bottom w:val="single" w:sz="4" w:space="0" w:color="auto"/>
+          <w:right w:val="single" w:sz="4" w:space="0" w:color="auto"/>
+          <w:insideH w:val="single" w:sz="4" w:space="0" w:color="auto"/>
+          <w:insideV w:val="single" w:sz="4" w:space="0" w:color="auto"/>
+        </w:tblBorders>
+        <w:tblLook w:val="0000" w:firstRow="0" w:lastRow="0" w:firstColumn="0" w:lastColumn="0" w:noHBand="0" w:noVBand="0"/>
+      </w:tblPr>
+      <w:tblGrid>
+        <w:gridCol w:w="3567"/>
+        <w:gridCol w:w="1557"/>
+        <w:gridCol w:w="1276"/>
+        <w:gridCol w:w="2461"/>
+      </w:tblGrid>
+      <w:tr>
+        <w:tc>
+          <w:tcPr>
+            <w:tcW w:w="3521" w:type="dxa"/>
+          </w:tcPr>
+          <w:p>
+            <w:pPr>
+              <w:rPr>
+                <w:sz w:val="18"/>
+              </w:rPr>
+            </w:pPr>
+            <w:r>
+              <w:rPr>
+                <w:b/>
+                <w:bCs/>
+                <w:sz w:val="18"/>
+              </w:rPr>
+              <w:t xml:space="preserve">Task Title: </w:t>
+            </w:r>
+            <w:r>
+              <w:rPr>
+                <w:b/>
+                <w:bCs/>
+                <w:sz w:val="18"/>
+              </w:rPr>
+              <w:t>Mini-intro</w:t>
+            </w:r>
+          </w:p>
+        </w:tc>
+        <w:tc>
+          <w:tcPr>
+            <w:tcW w:w="1537" w:type="dxa"/>
+          </w:tcPr>
+          <w:p>
+            <w:pPr>
+              <w:rPr>
+                <w:sz w:val="18"/>
+              </w:rPr>
+            </w:pPr>
+            <w:r>
+              <w:rPr>
+                <w:b/>
+                <w:bCs/>
+                <w:sz w:val="18"/>
+              </w:rPr>
+              <w:t>Task Initiation:</w:t>
+            </w:r>
+            <w:r>
+              <w:rPr>
+                <w:sz w:val="18"/>
+              </w:rPr>
+              <w:t xml:space="preserve"> October </w:t>
+            </w:r>
+            <w:r>
+              <w:rPr>
+                <w:sz w:val="18"/>
+              </w:rPr>
+              <w:t>10</w:t>
+            </w:r>
+            <w:r>
+              <w:rPr>
+                <w:sz w:val="18"/>
+              </w:rPr>
+              <w:t>, 2022</w:t>
+            </w:r>
+          </w:p>
+        </w:tc>
+        <w:tc>
+          <w:tcPr>
+            <w:tcW w:w="1260" w:type="dxa"/>
+          </w:tcPr>
+          <w:p>
+            <w:pPr>
+              <w:rPr>
+                <w:sz w:val="18"/>
+              </w:rPr>
+            </w:pPr>
+            <w:r>
+              <w:rPr>
+                <w:b/>
+                <w:bCs/>
+                <w:sz w:val="18"/>
+              </w:rPr>
+              <w:t xml:space="preserve">Orig. Due Date: </w:t>
+            </w:r>
+            <w:r>
+              <w:rPr>
+                <w:sz w:val="18"/>
+              </w:rPr>
+              <w:t>October 14, 2022</w:t>
+            </w:r>
+          </w:p>
+        </w:tc>
+        <w:tc>
+          <w:tcPr>
+            <w:tcW w:w="2430" w:type="dxa"/>
+          </w:tcPr>
+          <w:p>
+            <w:pPr>
+              <w:rPr>
+                <w:sz w:val="18"/>
+              </w:rPr>
+            </w:pPr>
+            <w:r>
+              <w:rPr>
+                <w:b/>
+                <w:bCs/>
+                <w:sz w:val="18"/>
+              </w:rPr>
+              <w:t xml:space="preserve">Status: </w:t>
+            </w:r>
+            <w:r>
+              <w:rPr>
+                <w:sz w:val="18"/>
+              </w:rPr>
+              <w:t>In Progress</w:t>
+            </w:r>
+          </w:p>
+        </w:tc>
+      </w:tr>
+      <w:tr>
+        <w:trPr>
+          <w:cantSplit/>
+        </w:trPr>
+        <w:tc>
+          <w:tcPr>
+            <w:tcW w:w="8748" w:type="dxa"/>
+            <w:gridSpan w:val="4"/>
+          </w:tcPr>
+          <w:p>
+            <w:pPr>
+              <w:rPr>
+                <w:sz w:val="18"/>
+              </w:rPr>
+            </w:pPr>
+            <w:r>
+              <w:rPr>
+                <w:b/>
+                <w:bCs/>
+                <w:sz w:val="18"/>
+              </w:rPr>
+              <w:t xml:space="preserve">Who (%):  </w:t>
+            </w:r>
+            <w:r>
+              <w:rPr>
+                <w:sz w:val="18"/>
+              </w:rPr>
+              <w:t>Alexander</w:t>
+            </w:r>
+            <w:r>
+              <w:rPr>
+                <w:sz w:val="18"/>
+              </w:rPr>
+              <w:t xml:space="preserve"> (100%)</w:t>
+            </w:r>
+          </w:p>
+        </w:tc>
+      </w:tr>
+      <w:tr>
+        <w:trPr>
+          <w:cantSplit/>
+        </w:trPr>
+        <w:tc>
+          <w:tcPr>
+            <w:tcW w:w="8748" w:type="dxa"/>
+            <w:gridSpan w:val="4"/>
+          </w:tcPr>
+          <w:p>
+            <w:pPr>
+              <w:rPr>
+                <w:sz w:val="18"/>
+              </w:rPr>
+            </w:pPr>
+            <w:r>
+              <w:rPr>
+                <w:b/>
+                <w:bCs/>
+                <w:sz w:val="18"/>
+              </w:rPr>
+              <w:t xml:space="preserve">Description: </w:t>
+            </w:r>
+            <w:r>
+              <w:rPr>
+                <w:sz w:val="18"/>
+              </w:rPr>
+              <w:t xml:space="preserve"> create the hook, adress problems, sollutions, and formatting for the presentation</w:t>
+            </w:r>
+          </w:p>
+        </w:tc>
+      </w:tr>
+      <w:tr>
+        <w:trPr>
+          <w:cantSplit/>
+        </w:trPr>
+        <w:tc>
+          <w:tcPr>
+            <w:tcW w:w="8748" w:type="dxa"/>
+            <w:gridSpan w:val="4"/>
+          </w:tcPr>
+          <w:p>
+            <w:pPr>
+              <w:rPr>
+                <w:sz w:val="18"/>
+              </w:rPr>
+            </w:pPr>
+            <w:r>
+              <w:rPr>
+                <w:b/>
+                <w:bCs/>
+                <w:sz w:val="18"/>
+              </w:rPr>
+              <w:t>Expected Outcome</w:t>
+            </w:r>
+            <w:r>
+              <w:rPr>
+                <w:b/>
+                <w:bCs/>
+                <w:sz w:val="18"/>
+              </w:rPr>
+              <w:t xml:space="preserve">: </w:t>
+            </w:r>
+            <w:r>
+              <w:rPr>
+                <w:sz w:val="18"/>
+              </w:rPr>
+              <w:t>Create the presentation for class and further presentations</w:t>
+            </w:r>
+          </w:p>
+        </w:tc>
+      </w:tr>
+    </w:tbl>
+    <w:p>
+      <w:pPr>
+        <w:rPr>
+          <w:color w:val="FF0000"/>
+        </w:rPr>
+      </w:pPr>
+    </w:p>
+    <w:tbl>
+      <w:tblPr>
+        <w:tblW w:w="8861" w:type="dxa"/>
+        <w:tblBorders>
+          <w:top w:val="single" w:sz="4" w:space="0" w:color="auto"/>
+          <w:left w:val="single" w:sz="4" w:space="0" w:color="auto"/>
+          <w:bottom w:val="single" w:sz="4" w:space="0" w:color="auto"/>
+          <w:right w:val="single" w:sz="4" w:space="0" w:color="auto"/>
+          <w:insideH w:val="single" w:sz="4" w:space="0" w:color="auto"/>
+          <w:insideV w:val="single" w:sz="4" w:space="0" w:color="auto"/>
+        </w:tblBorders>
+        <w:tblLook w:val="0000" w:firstRow="0" w:lastRow="0" w:firstColumn="0" w:lastColumn="0" w:noHBand="0" w:noVBand="0"/>
+      </w:tblPr>
+      <w:tblGrid>
+        <w:gridCol w:w="3567"/>
+        <w:gridCol w:w="1557"/>
+        <w:gridCol w:w="1276"/>
+        <w:gridCol w:w="2461"/>
+      </w:tblGrid>
+      <w:tr>
+        <w:tc>
+          <w:tcPr>
+            <w:tcW w:w="3521" w:type="dxa"/>
+          </w:tcPr>
+          <w:p>
+            <w:pPr>
+              <w:rPr>
+                <w:sz w:val="18"/>
+              </w:rPr>
+            </w:pPr>
+            <w:r>
+              <w:rPr>
+                <w:b/>
+                <w:bCs/>
+                <w:sz w:val="18"/>
+              </w:rPr>
+              <w:t xml:space="preserve">Task Title: </w:t>
+            </w:r>
+            <w:r>
+              <w:rPr>
+                <w:b/>
+                <w:bCs/>
+                <w:sz w:val="18"/>
+              </w:rPr>
+              <w:t>Get a document signing platform</w:t>
+            </w:r>
+          </w:p>
+        </w:tc>
+        <w:tc>
+          <w:tcPr>
+            <w:tcW w:w="1537" w:type="dxa"/>
+          </w:tcPr>
+          <w:p>
+            <w:pPr>
+              <w:rPr>
+                <w:sz w:val="18"/>
+              </w:rPr>
+            </w:pPr>
+            <w:r>
+              <w:rPr>
+                <w:b/>
+                <w:bCs/>
+                <w:sz w:val="18"/>
+              </w:rPr>
+              <w:t>Task Initiation:</w:t>
+            </w:r>
+            <w:r>
+              <w:rPr>
+                <w:sz w:val="18"/>
+              </w:rPr>
+              <w:t xml:space="preserve"> October </w:t>
+            </w:r>
+            <w:r>
+              <w:rPr>
+                <w:sz w:val="18"/>
+              </w:rPr>
+              <w:t>1</w:t>
+            </w:r>
+            <w:r>
+              <w:rPr>
+                <w:sz w:val="18"/>
+              </w:rPr>
+              <w:t>, 2022</w:t>
+            </w:r>
+          </w:p>
+        </w:tc>
+        <w:tc>
+          <w:tcPr>
+            <w:tcW w:w="1260" w:type="dxa"/>
+          </w:tcPr>
+          <w:p>
+            <w:pPr>
+              <w:rPr>
+                <w:sz w:val="18"/>
+              </w:rPr>
+            </w:pPr>
+            <w:r>
+              <w:rPr>
+                <w:b/>
+                <w:bCs/>
+                <w:sz w:val="18"/>
+              </w:rPr>
+              <w:t xml:space="preserve">Orig. Due Date: </w:t>
+            </w:r>
+            <w:r>
+              <w:rPr>
+                <w:sz w:val="18"/>
+              </w:rPr>
+              <w:t xml:space="preserve">October </w:t>
+            </w:r>
+            <w:r>
+              <w:rPr>
+                <w:sz w:val="18"/>
+              </w:rPr>
+              <w:t>21</w:t>
+            </w:r>
+            <w:r>
+              <w:rPr>
+                <w:sz w:val="18"/>
+              </w:rPr>
+              <w:t>, 2022</w:t>
+            </w:r>
+          </w:p>
+        </w:tc>
+        <w:tc>
+          <w:tcPr>
+            <w:tcW w:w="2430" w:type="dxa"/>
+          </w:tcPr>
+          <w:p>
+            <w:pPr>
+              <w:rPr>
+                <w:sz w:val="18"/>
+              </w:rPr>
+            </w:pPr>
+            <w:r>
+              <w:rPr>
+                <w:b/>
+                <w:bCs/>
+                <w:sz w:val="18"/>
+              </w:rPr>
+              <w:t xml:space="preserve">Status: </w:t>
+            </w:r>
+            <w:r>
+              <w:rPr>
+                <w:sz w:val="18"/>
+              </w:rPr>
+              <w:t>In Progress</w:t>
+            </w:r>
+          </w:p>
+        </w:tc>
+      </w:tr>
+      <w:tr>
+        <w:trPr>
+          <w:cantSplit/>
+        </w:trPr>
+        <w:tc>
+          <w:tcPr>
+            <w:tcW w:w="8748" w:type="dxa"/>
+            <w:gridSpan w:val="4"/>
+          </w:tcPr>
+          <w:p>
+            <w:pPr>
+              <w:rPr>
+                <w:sz w:val="18"/>
+              </w:rPr>
+            </w:pPr>
+            <w:r>
+              <w:rPr>
+                <w:b/>
+                <w:bCs/>
+                <w:sz w:val="18"/>
+              </w:rPr>
+              <w:t xml:space="preserve">Who (%):  </w:t>
+            </w:r>
+            <w:r>
+              <w:rPr>
+                <w:sz w:val="18"/>
+              </w:rPr>
+              <w:t>Alexander</w:t>
+            </w:r>
+            <w:r>
+              <w:rPr>
+                <w:sz w:val="18"/>
+              </w:rPr>
+              <w:t xml:space="preserve"> (100%)</w:t>
+            </w:r>
+          </w:p>
+        </w:tc>
+      </w:tr>
+      <w:tr>
+        <w:trPr>
+          <w:cantSplit/>
+        </w:trPr>
+        <w:tc>
+          <w:tcPr>
+            <w:tcW w:w="8748" w:type="dxa"/>
+            <w:gridSpan w:val="4"/>
+          </w:tcPr>
+          <w:p>
+            <w:pPr>
+              <w:rPr>
+                <w:sz w:val="18"/>
+              </w:rPr>
+            </w:pPr>
+            <w:r>
+              <w:rPr>
+                <w:b/>
+                <w:bCs/>
+                <w:sz w:val="18"/>
+              </w:rPr>
+              <w:t xml:space="preserve">Description: </w:t>
+            </w:r>
+            <w:r>
+              <w:rPr>
                 <w:sz w:val="18"/>
               </w:rPr>
               <w:t xml:space="preserve"> </w:t>
@@ -2032,7 +2484,306 @@
               <w:rPr>
                 <w:sz w:val="18"/>
               </w:rPr>
-              <w:t>Create a professional, clean website that can be used as a landing page for updates on our project.</w:t>
+              <w:t>continued to eplore docusign, doxie, and adobie dign. Created dev accounts, contacted sales team to further explore capabilities and pricing</w:t>
+            </w:r>
+          </w:p>
+        </w:tc>
+      </w:tr>
+      <w:tr>
+        <w:trPr>
+          <w:cantSplit/>
+        </w:trPr>
+        <w:tc>
+          <w:tcPr>
+            <w:tcW w:w="8748" w:type="dxa"/>
+            <w:gridSpan w:val="4"/>
+          </w:tcPr>
+          <w:p>
+            <w:pPr>
+              <w:rPr>
+                <w:sz w:val="18"/>
+              </w:rPr>
+            </w:pPr>
+            <w:r>
+              <w:rPr>
+                <w:b/>
+                <w:bCs/>
+                <w:sz w:val="18"/>
+              </w:rPr>
+              <w:t xml:space="preserve">Expected Outcome: </w:t>
+            </w:r>
+            <w:r>
+              <w:rPr>
+                <w:sz w:val="18"/>
+              </w:rPr>
+              <w:t>Allow for programatic collection of signatures</w:t>
+            </w:r>
+          </w:p>
+        </w:tc>
+      </w:tr>
+    </w:tbl>
+    <w:p>
+      <w:pPr>
+        <w:rPr>
+          <w:color w:val="FF0000"/>
+        </w:rPr>
+      </w:pPr>
+    </w:p>
+    <w:tbl>
+      <w:tblPr>
+        <w:tblW w:w="8861" w:type="dxa"/>
+        <w:tblBorders>
+          <w:top w:val="single" w:sz="4" w:space="0" w:color="auto"/>
+          <w:left w:val="single" w:sz="4" w:space="0" w:color="auto"/>
+          <w:bottom w:val="single" w:sz="4" w:space="0" w:color="auto"/>
+          <w:right w:val="single" w:sz="4" w:space="0" w:color="auto"/>
+          <w:insideH w:val="single" w:sz="4" w:space="0" w:color="auto"/>
+          <w:insideV w:val="single" w:sz="4" w:space="0" w:color="auto"/>
+        </w:tblBorders>
+        <w:tblLook w:val="0000" w:firstRow="0" w:lastRow="0" w:firstColumn="0" w:lastColumn="0" w:noHBand="0" w:noVBand="0"/>
+      </w:tblPr>
+      <w:tblGrid>
+        <w:gridCol w:w="3567"/>
+        <w:gridCol w:w="1557"/>
+        <w:gridCol w:w="1276"/>
+        <w:gridCol w:w="2461"/>
+      </w:tblGrid>
+      <w:tr>
+        <w:tc>
+          <w:tcPr>
+            <w:tcW w:w="3521" w:type="dxa"/>
+          </w:tcPr>
+          <w:p>
+            <w:pPr>
+              <w:rPr>
+                <w:sz w:val="18"/>
+              </w:rPr>
+            </w:pPr>
+            <w:r>
+              <w:rPr>
+                <w:b/>
+                <w:bCs/>
+                <w:sz w:val="18"/>
+              </w:rPr>
+              <w:t xml:space="preserve">Task Title: </w:t>
+            </w:r>
+            <w:r>
+              <w:rPr>
+                <w:b/>
+                <w:bCs/>
+                <w:sz w:val="18"/>
+              </w:rPr>
+              <w:t>explore api requirements, design, and data model</w:t>
+            </w:r>
+          </w:p>
+        </w:tc>
+        <w:tc>
+          <w:tcPr>
+            <w:tcW w:w="1537" w:type="dxa"/>
+          </w:tcPr>
+          <w:p>
+            <w:pPr>
+              <w:rPr>
+                <w:sz w:val="18"/>
+              </w:rPr>
+            </w:pPr>
+            <w:r>
+              <w:rPr>
+                <w:b/>
+                <w:bCs/>
+                <w:sz w:val="18"/>
+              </w:rPr>
+              <w:t>Task Initiation:</w:t>
+            </w:r>
+            <w:r>
+              <w:rPr>
+                <w:sz w:val="18"/>
+              </w:rPr>
+              <w:t xml:space="preserve"> October </w:t>
+            </w:r>
+            <w:r>
+              <w:rPr>
+                <w:sz w:val="18"/>
+              </w:rPr>
+              <w:t>6</w:t>
+            </w:r>
+            <w:r>
+              <w:rPr>
+                <w:sz w:val="18"/>
+              </w:rPr>
+              <w:t>, 2022</w:t>
+            </w:r>
+          </w:p>
+        </w:tc>
+        <w:tc>
+          <w:tcPr>
+            <w:tcW w:w="1260" w:type="dxa"/>
+          </w:tcPr>
+          <w:p>
+            <w:pPr>
+              <w:rPr>
+                <w:sz w:val="18"/>
+              </w:rPr>
+            </w:pPr>
+            <w:r>
+              <w:rPr>
+                <w:b/>
+                <w:bCs/>
+                <w:sz w:val="18"/>
+              </w:rPr>
+              <w:t xml:space="preserve">Orig. Due Date: </w:t>
+            </w:r>
+            <w:r>
+              <w:rPr>
+                <w:sz w:val="18"/>
+              </w:rPr>
+              <w:t xml:space="preserve">October </w:t>
+            </w:r>
+            <w:r>
+              <w:rPr>
+                <w:sz w:val="18"/>
+              </w:rPr>
+              <w:t>21</w:t>
+            </w:r>
+            <w:r>
+              <w:rPr>
+                <w:sz w:val="18"/>
+              </w:rPr>
+              <w:t>, 2022</w:t>
+            </w:r>
+          </w:p>
+        </w:tc>
+        <w:tc>
+          <w:tcPr>
+            <w:tcW w:w="2430" w:type="dxa"/>
+          </w:tcPr>
+          <w:p>
+            <w:pPr>
+              <w:rPr>
+                <w:sz w:val="18"/>
+              </w:rPr>
+            </w:pPr>
+            <w:r>
+              <w:rPr>
+                <w:b/>
+                <w:bCs/>
+                <w:sz w:val="18"/>
+              </w:rPr>
+              <w:t xml:space="preserve">Status: </w:t>
+            </w:r>
+            <w:r>
+              <w:rPr>
+                <w:sz w:val="18"/>
+              </w:rPr>
+              <w:t>In Progress</w:t>
+            </w:r>
+          </w:p>
+        </w:tc>
+      </w:tr>
+      <w:tr>
+        <w:trPr>
+          <w:cantSplit/>
+        </w:trPr>
+        <w:tc>
+          <w:tcPr>
+            <w:tcW w:w="8748" w:type="dxa"/>
+            <w:gridSpan w:val="4"/>
+          </w:tcPr>
+          <w:p>
+            <w:pPr>
+              <w:rPr>
+                <w:sz w:val="18"/>
+              </w:rPr>
+            </w:pPr>
+            <w:r>
+              <w:rPr>
+                <w:b/>
+                <w:bCs/>
+                <w:sz w:val="18"/>
+              </w:rPr>
+              <w:t xml:space="preserve">Who (%):  </w:t>
+            </w:r>
+            <w:r>
+              <w:rPr>
+                <w:sz w:val="18"/>
+              </w:rPr>
+              <w:t>Alexander</w:t>
+            </w:r>
+            <w:r>
+              <w:rPr>
+                <w:sz w:val="18"/>
+              </w:rPr>
+              <w:t xml:space="preserve"> (100%)</w:t>
+            </w:r>
+          </w:p>
+        </w:tc>
+      </w:tr>
+      <w:tr>
+        <w:trPr>
+          <w:cantSplit/>
+        </w:trPr>
+        <w:tc>
+          <w:tcPr>
+            <w:tcW w:w="8748" w:type="dxa"/>
+            <w:gridSpan w:val="4"/>
+          </w:tcPr>
+          <w:p>
+            <w:pPr>
+              <w:rPr>
+                <w:sz w:val="18"/>
+              </w:rPr>
+            </w:pPr>
+            <w:r>
+              <w:rPr>
+                <w:b/>
+                <w:bCs/>
+                <w:sz w:val="18"/>
+              </w:rPr>
+              <w:t xml:space="preserve">Description: </w:t>
+            </w:r>
+            <w:r>
+              <w:rPr>
+                <w:sz w:val="18"/>
+              </w:rPr>
+              <w:t xml:space="preserve"> </w:t>
+            </w:r>
+            <w:r>
+              <w:rPr>
+                <w:sz w:val="18"/>
+              </w:rPr>
+              <w:t>begin designing the layout for api, what endpoints are needed and how best to layout data</w:t>
+            </w:r>
+          </w:p>
+        </w:tc>
+      </w:tr>
+      <w:tr>
+        <w:trPr>
+          <w:cantSplit/>
+        </w:trPr>
+        <w:tc>
+          <w:tcPr>
+            <w:tcW w:w="8748" w:type="dxa"/>
+            <w:gridSpan w:val="4"/>
+          </w:tcPr>
+          <w:p>
+            <w:pPr>
+              <w:rPr>
+                <w:sz w:val="18"/>
+              </w:rPr>
+            </w:pPr>
+            <w:r>
+              <w:rPr>
+                <w:b/>
+                <w:bCs/>
+                <w:sz w:val="18"/>
+              </w:rPr>
+              <w:t xml:space="preserve">Expected Outcome: </w:t>
+            </w:r>
+            <w:r>
+              <w:rPr>
+                <w:sz w:val="18"/>
+              </w:rPr>
+              <w:t>create the model by which to develop our platform</w:t>
             </w:r>
           </w:p>
         </w:tc>
@@ -2779,6 +3530,7 @@
                 <w:bCs/>
                 <w:sz w:val="18"/>
               </w:rPr>
+              <w:lastRenderedPageBreak/>
               <w:t xml:space="preserve">Description:  </w:t>
             </w:r>
             <w:r>
@@ -4283,6 +5035,7 @@
         <w:pStyle w:val="Heading3"/>
       </w:pPr>
       <w:r>
+        <w:lastRenderedPageBreak/>
         <w:t>Other Problems / Other Issues:</w:t>
       </w:r>
     </w:p>
@@ -6095,7 +6848,6 @@
     <w:name w:val="Normal"/>
     <w:qFormat/>
     <w:rPr>
-      <w:noProof/>
       <w:sz w:val="24"/>
       <w:szCs w:val="24"/>
     </w:rPr>

</xml_diff>